<commit_message>
wat ik heb tot nu gedaan met css en html
</commit_message>
<xml_diff>
--- a/meesterproef/CV.pdf.docx
+++ b/meesterproef/CV.pdf.docx
@@ -225,28 +225,7 @@
                       <w:sz w:val="18"/>
                       <w:szCs w:val="18"/>
                     </w:rPr>
-                    <w:t xml:space="preserve">de opleiding software developer. Ik woon op dit </w:t>
-                  </w:r>
-                </w:p>
-                <w:p>
-                  <w:pPr>
-                    <w:rPr>
-                      <w:b/>
-                      <w:bCs/>
-                      <w:color w:val="002060"/>
-                      <w:sz w:val="18"/>
-                      <w:szCs w:val="18"/>
-                    </w:rPr>
-                  </w:pPr>
-                  <w:r>
-                    <w:rPr>
-                      <w:b/>
-                      <w:bCs/>
-                      <w:color w:val="002060"/>
-                      <w:sz w:val="18"/>
-                      <w:szCs w:val="18"/>
-                    </w:rPr>
-                    <w:t>moment nog bij mijn ouders in Puttershoek.</w:t>
+                    <w:t xml:space="preserve">de opleiding software developer. </w:t>
                   </w:r>
                 </w:p>
                 <w:sdt>
@@ -263,6 +242,7 @@
                     <w:showingPlcHdr/>
                     <w15:appearance w15:val="hidden"/>
                   </w:sdtPr>
+                  <w:sdtEndPr/>
                   <w:sdtContent>
                     <w:p>
                       <w:pPr>
@@ -292,15 +272,48 @@
                       <w:lang w:val="de-DE"/>
                     </w:rPr>
                   </w:pPr>
-                  <w:proofErr w:type="spellStart"/>
                   <w:r>
                     <w:rPr>
                       <w:color w:val="000000" w:themeColor="text1"/>
                       <w:lang w:val="de-DE"/>
                     </w:rPr>
-                    <w:t>Geen</w:t>
+                    <w:t>06/2021 – 09/2021 Vakkenvuller bij Big-Bazar.</w:t>
                   </w:r>
-                  <w:proofErr w:type="spellEnd"/>
+                </w:p>
+                <w:p>
+                  <w:pPr>
+                    <w:pStyle w:val="Werkdatums"/>
+                    <w:rPr>
+                      <w:color w:val="000000" w:themeColor="text1"/>
+                      <w:lang w:val="de-DE"/>
+                    </w:rPr>
+                  </w:pPr>
+                  <w:r>
+                    <w:rPr>
+                      <w:color w:val="000000" w:themeColor="text1"/>
+                      <w:lang w:val="de-DE"/>
+                    </w:rPr>
+                    <w:t xml:space="preserve">05/2022 – 10/2022 Kassa </w:t>
+                  </w:r>
+                  <w:r>
+                    <w:rPr>
+                      <w:color w:val="000000" w:themeColor="text1"/>
+                    </w:rPr>
+                    <w:t>medewerke</w:t>
+                  </w:r>
+                  <w:r>
+                    <w:rPr>
+                      <w:color w:val="000000" w:themeColor="text1"/>
+                    </w:rPr>
+                    <w:t>r</w:t>
+                  </w:r>
+                  <w:r>
+                    <w:rPr>
+                      <w:color w:val="000000" w:themeColor="text1"/>
+                      <w:lang w:val="de-DE"/>
+                    </w:rPr>
+                    <w:t xml:space="preserve"> bij Primark.</w:t>
+                  </w:r>
                 </w:p>
                 <w:sdt>
                   <w:sdtPr>
@@ -315,6 +328,7 @@
                     <w:showingPlcHdr/>
                     <w15:appearance w15:val="hidden"/>
                   </w:sdtPr>
+                  <w:sdtEndPr/>
                   <w:sdtContent>
                     <w:p>
                       <w:pPr>
@@ -536,6 +550,24 @@
                     <w:rPr>
                       <w:color w:val="000000" w:themeColor="text1"/>
                     </w:rPr>
+                    <w:t>Nederlands</w:t>
+                  </w:r>
+                </w:p>
+                <w:p>
+                  <w:pPr>
+                    <w:pStyle w:val="Lijstalinea"/>
+                    <w:numPr>
+                      <w:ilvl w:val="0"/>
+                      <w:numId w:val="5"/>
+                    </w:numPr>
+                    <w:rPr>
+                      <w:color w:val="000000" w:themeColor="text1"/>
+                    </w:rPr>
+                  </w:pPr>
+                  <w:r>
+                    <w:rPr>
+                      <w:color w:val="000000" w:themeColor="text1"/>
+                    </w:rPr>
                     <w:t xml:space="preserve">Engels </w:t>
                   </w:r>
                 </w:p>
@@ -554,7 +586,19 @@
                     <w:rPr>
                       <w:color w:val="000000" w:themeColor="text1"/>
                     </w:rPr>
-                    <w:t xml:space="preserve">Nederlands </w:t>
+                    <w:t xml:space="preserve">Koreaans </w:t>
+                  </w:r>
+                  <w:r>
+                    <w:rPr>
+                      <w:color w:val="000000" w:themeColor="text1"/>
+                    </w:rPr>
+                    <w:t xml:space="preserve"> </w:t>
+                  </w:r>
+                  <w:r>
+                    <w:rPr>
+                      <w:color w:val="000000" w:themeColor="text1"/>
+                    </w:rPr>
+                    <w:t>(beetje)</w:t>
                   </w:r>
                 </w:p>
                 <w:p>
@@ -754,7 +798,23 @@
                       <w:color w:val="000000" w:themeColor="text1"/>
                       <w:szCs w:val="22"/>
                     </w:rPr>
-                    <w:t xml:space="preserve">, vriendelijk , positief  en </w:t>
+                    <w:t xml:space="preserve">, </w:t>
+                  </w:r>
+                  <w:r>
+                    <w:rPr>
+                      <w:rFonts w:asciiTheme="majorHAnsi" w:hAnsiTheme="majorHAnsi"/>
+                      <w:color w:val="000000" w:themeColor="text1"/>
+                      <w:szCs w:val="22"/>
+                    </w:rPr>
+                    <w:t xml:space="preserve">creatief , </w:t>
+                  </w:r>
+                  <w:r>
+                    <w:rPr>
+                      <w:rFonts w:asciiTheme="majorHAnsi" w:hAnsiTheme="majorHAnsi"/>
+                      <w:color w:val="000000" w:themeColor="text1"/>
+                      <w:szCs w:val="22"/>
+                    </w:rPr>
+                    <w:t>vriendelijk ,</w:t>
                   </w:r>
                 </w:p>
                 <w:p>
@@ -766,9 +826,7 @@
                     </w:numPr>
                     <w:rPr>
                       <w:rFonts w:asciiTheme="majorHAnsi" w:hAnsiTheme="majorHAnsi"/>
-                      <w:b/>
-                      <w:bCs/>
-                      <w:color w:val="0083B3" w:themeColor="accent5" w:themeShade="BF"/>
+                      <w:color w:val="000000" w:themeColor="text1"/>
                       <w:szCs w:val="22"/>
                     </w:rPr>
                   </w:pPr>
@@ -777,6 +835,21 @@
                       <w:rFonts w:asciiTheme="majorHAnsi" w:hAnsiTheme="majorHAnsi"/>
                       <w:color w:val="000000" w:themeColor="text1"/>
                       <w:szCs w:val="22"/>
+                    </w:rPr>
+                    <w:t xml:space="preserve">positief </w:t>
+                  </w:r>
+                  <w:r>
+                    <w:rPr>
+                      <w:rFonts w:asciiTheme="majorHAnsi" w:hAnsiTheme="majorHAnsi"/>
+                      <w:color w:val="000000" w:themeColor="text1"/>
+                      <w:szCs w:val="22"/>
+                    </w:rPr>
+                    <w:t xml:space="preserve">en </w:t>
+                  </w:r>
+                  <w:r>
+                    <w:rPr>
+                      <w:rFonts w:asciiTheme="majorHAnsi" w:hAnsiTheme="majorHAnsi"/>
+                      <w:color w:val="000000" w:themeColor="text1"/>
                     </w:rPr>
                     <w:t>Samenwerken</w:t>
                   </w:r>
@@ -813,6 +886,7 @@
                       <w:showingPlcHdr/>
                       <w15:appearance w15:val="hidden"/>
                     </w:sdtPr>
+                    <w:sdtEndPr/>
                     <w:sdtContent>
                       <w:r>
                         <w:rPr>
@@ -862,17 +936,12 @@
                       <w:color w:val="000000" w:themeColor="text1"/>
                       <w:szCs w:val="22"/>
                     </w:rPr>
-                    <w:t>Programmeren</w:t>
+                    <w:t xml:space="preserve">Programmeren </w:t>
                   </w:r>
                   <w:r>
                     <w:rPr>
-                      <w:rFonts w:asciiTheme="majorHAnsi" w:hAnsiTheme="majorHAnsi"/>
-                      <w:color w:val="000000" w:themeColor="text1"/>
                       <w:szCs w:val="22"/>
                     </w:rPr>
-                    <w:t xml:space="preserve"> </w:t>
-                  </w:r>
-                  <w:r>
                     <w:t xml:space="preserve">(met Python) .                </w:t>
                   </w:r>
                 </w:p>
@@ -895,7 +964,25 @@
                       <w:color w:val="000000" w:themeColor="text1"/>
                       <w:szCs w:val="22"/>
                     </w:rPr>
-                    <w:t>Ervaring met CSS , HTML en Bootrstrap.</w:t>
+                    <w:t>Ervaring met CSS , HTML en</w:t>
+                  </w:r>
+                </w:p>
+                <w:p>
+                  <w:pPr>
+                    <w:pStyle w:val="Lijstalinea"/>
+                    <w:rPr>
+                      <w:rFonts w:asciiTheme="majorHAnsi" w:hAnsiTheme="majorHAnsi"/>
+                      <w:color w:val="000000" w:themeColor="text1"/>
+                      <w:szCs w:val="22"/>
+                    </w:rPr>
+                  </w:pPr>
+                  <w:r>
+                    <w:rPr>
+                      <w:rFonts w:asciiTheme="majorHAnsi" w:hAnsiTheme="majorHAnsi"/>
+                      <w:color w:val="000000" w:themeColor="text1"/>
+                      <w:szCs w:val="22"/>
+                    </w:rPr>
+                    <w:t>Bootrstrap.</w:t>
                   </w:r>
                 </w:p>
                 <w:p>
@@ -939,23 +1026,25 @@
                       <w:color w:val="000000" w:themeColor="text1"/>
                       <w:szCs w:val="22"/>
                     </w:rPr>
-                    <w:t xml:space="preserve">Ervaring met </w:t>
+                    <w:t xml:space="preserve">Ervaring met fotoshop en Video </w:t>
                   </w:r>
-                  <w:r>
+                </w:p>
+                <w:p>
+                  <w:pPr>
+                    <w:pStyle w:val="Lijstalinea"/>
                     <w:rPr>
                       <w:rFonts w:asciiTheme="majorHAnsi" w:hAnsiTheme="majorHAnsi"/>
                       <w:color w:val="000000" w:themeColor="text1"/>
                       <w:szCs w:val="22"/>
                     </w:rPr>
-                    <w:t>fotoshop</w:t>
-                  </w:r>
+                  </w:pPr>
                   <w:r>
                     <w:rPr>
                       <w:rFonts w:asciiTheme="majorHAnsi" w:hAnsiTheme="majorHAnsi"/>
                       <w:color w:val="000000" w:themeColor="text1"/>
                       <w:szCs w:val="22"/>
                     </w:rPr>
-                    <w:t xml:space="preserve"> en Video editor.</w:t>
+                    <w:t>editor.</w:t>
                   </w:r>
                 </w:p>
                 <w:p>
@@ -1505,6 +1594,7 @@
               <w:showingPlcHdr/>
               <w15:appearance w15:val="hidden"/>
             </w:sdtPr>
+            <w:sdtEndPr/>
             <w:sdtContent>
               <w:p>
                 <w:pPr>
@@ -2048,6 +2138,7 @@
               <w:showingPlcHdr/>
               <w15:appearance w15:val="hidden"/>
             </w:sdtPr>
+            <w:sdtEndPr/>
             <w:sdtContent>
               <w:p>
                 <w:pPr>
@@ -3414,7 +3505,7 @@
         <v:path o:extrusionok="f" gradientshapeok="t" o:connecttype="rect"/>
         <o:lock v:ext="edit" aspectratio="t"/>
       </v:shapetype>
-      <v:shape id="_x0000_i1122" type="#_x0000_t75" style="width:11.05pt;height:11.05pt" o:bullet="t">
+      <v:shape id="_x0000_i1026" type="#_x0000_t75" style="width:11.2pt;height:11.2pt" o:bullet="t">
         <v:imagedata r:id="rId1" o:title="mso8659"/>
       </v:shape>
     </w:pict>
@@ -5743,7 +5834,7 @@
     <w:charset w:val="00"/>
     <w:family w:val="roman"/>
     <w:pitch w:val="variable"/>
-    <w:sig w:usb0="00000007" w:usb1="00000000" w:usb2="00000000" w:usb3="00000000" w:csb0="00000003" w:csb1="00000000"/>
+    <w:sig w:usb0="00000003" w:usb1="00000000" w:usb2="00000000" w:usb3="00000000" w:csb0="00000001" w:csb1="00000000"/>
   </w:font>
   <w:font w:name="SimHei">
     <w:altName w:val="黑体"/>
@@ -5810,6 +5901,7 @@
     <w:rsid w:val="007B3283"/>
     <w:rsid w:val="007C5D6F"/>
     <w:rsid w:val="00813C43"/>
+    <w:rsid w:val="00952EB9"/>
     <w:rsid w:val="00CD68E9"/>
     <w:rsid w:val="00FA24F6"/>
     <w:rsid w:val="00FA50DD"/>
@@ -6318,12 +6410,6 @@
       <w:lang w:eastAsia="en-US"/>
     </w:rPr>
   </w:style>
-  <w:style w:type="paragraph" w:customStyle="1" w:styleId="9E5CB467BA3542BCB165101329A0EC3D">
-    <w:name w:val="9E5CB467BA3542BCB165101329A0EC3D"/>
-  </w:style>
-  <w:style w:type="paragraph" w:customStyle="1" w:styleId="ACBFF5CC5ECB462ABF76D58064A3F0FF">
-    <w:name w:val="ACBFF5CC5ECB462ABF76D58064A3F0FF"/>
-  </w:style>
   <w:style w:type="paragraph" w:styleId="Ondertitel">
     <w:name w:val="Subtitle"/>
     <w:basedOn w:val="Normaalweb"/>
@@ -6414,13 +6500,6 @@
     <w:rPr>
       <w:color w:val="808080"/>
     </w:rPr>
-  </w:style>
-  <w:style w:type="paragraph" w:customStyle="1" w:styleId="8098A64091304387B377BDF96E1B6251">
-    <w:name w:val="8098A64091304387B377BDF96E1B6251"/>
-  </w:style>
-  <w:style w:type="paragraph" w:customStyle="1" w:styleId="6BCFC130CC4F4B50BA43CF5B447C1A99">
-    <w:name w:val="6BCFC130CC4F4B50BA43CF5B447C1A99"/>
-    <w:rsid w:val="001B3254"/>
   </w:style>
   <w:style w:type="paragraph" w:customStyle="1" w:styleId="C5B968E3C25645EC9C30EE1EE5C855B9">
     <w:name w:val="C5B968E3C25645EC9C30EE1EE5C855B9"/>
@@ -6646,6 +6725,15 @@
 </file>
 
 <file path=customXml/item1.xml><?xml version="1.0" encoding="utf-8"?>
+<?mso-contentType ?>
+<FormTemplates xmlns="http://schemas.microsoft.com/sharepoint/v3/contenttype/forms">
+  <Display>DocumentLibraryForm</Display>
+  <Edit>DocumentLibraryForm</Edit>
+  <New>DocumentLibraryForm</New>
+</FormTemplates>
+</file>
+
+<file path=customXml/item2.xml><?xml version="1.0" encoding="utf-8"?>
 <ct:contentTypeSchema xmlns:ct="http://schemas.microsoft.com/office/2006/metadata/contentType" xmlns:ma="http://schemas.microsoft.com/office/2006/metadata/properties/metaAttributes" ct:_="" ma:_="" ma:contentTypeName="Document" ma:contentTypeID="0x010100DEEA25CC0A0AC24199CDC46C25B8B0BC" ma:contentTypeVersion="12" ma:contentTypeDescription="Create a new document." ma:contentTypeScope="" ma:versionID="cf6cf056b5324d160236e2ac13572175">
   <xsd:schema xmlns:xsd="http://www.w3.org/2001/XMLSchema" xmlns:xs="http://www.w3.org/2001/XMLSchema" xmlns:p="http://schemas.microsoft.com/office/2006/metadata/properties" xmlns:ns1="http://schemas.microsoft.com/sharepoint/v3" xmlns:ns2="6dc4bcd6-49db-4c07-9060-8acfc67cef9f" xmlns:ns3="fb0879af-3eba-417a-a55a-ffe6dcd6ca77" targetNamespace="http://schemas.microsoft.com/office/2006/metadata/properties" ma:root="true" ma:fieldsID="308e4927137fd5e63b6be1bd7725299e" ns1:_="" ns2:_="" ns3:_="">
     <xsd:import namespace="http://schemas.microsoft.com/sharepoint/v3"/>
@@ -6865,16 +6953,11 @@
 </ct:contentTypeSchema>
 </file>
 
-<file path=customXml/item2.xml><?xml version="1.0" encoding="utf-8"?>
-<?mso-contentType ?>
-<FormTemplates xmlns="http://schemas.microsoft.com/sharepoint/v3/contenttype/forms">
-  <Display>DocumentLibraryForm</Display>
-  <Edit>DocumentLibraryForm</Edit>
-  <New>DocumentLibraryForm</New>
-</FormTemplates>
+<file path=customXml/item3.xml><?xml version="1.0" encoding="utf-8"?>
+<b:Sources xmlns:b="http://schemas.openxmlformats.org/officeDocument/2006/bibliography" xmlns="http://schemas.openxmlformats.org/officeDocument/2006/bibliography" SelectedStyle="\APASixthEditionOfficeOnline.xsl" StyleName="APA" Version="6"/>
 </file>
 
-<file path=customXml/item3.xml><?xml version="1.0" encoding="utf-8"?>
+<file path=customXml/item4.xml><?xml version="1.0" encoding="utf-8"?>
 <p:properties xmlns:p="http://schemas.microsoft.com/office/2006/metadata/properties" xmlns:xsi="http://www.w3.org/2001/XMLSchema-instance" xmlns:pc="http://schemas.microsoft.com/office/infopath/2007/PartnerControls">
   <documentManagement>
     <_ip_UnifiedCompliancePolicyUIAction xmlns="http://schemas.microsoft.com/sharepoint/v3" xsi:nil="true"/>
@@ -6883,11 +6966,15 @@
 </p:properties>
 </file>
 
-<file path=customXml/item4.xml><?xml version="1.0" encoding="utf-8"?>
-<b:Sources xmlns:b="http://schemas.openxmlformats.org/officeDocument/2006/bibliography" xmlns="http://schemas.openxmlformats.org/officeDocument/2006/bibliography" SelectedStyle="\APASixthEditionOfficeOnline.xsl" StyleName="APA" Version="6"/>
+<file path=customXml/itemProps1.xml><?xml version="1.0" encoding="utf-8"?>
+<ds:datastoreItem xmlns:ds="http://schemas.openxmlformats.org/officeDocument/2006/customXml" ds:itemID="{E348F603-C336-4063-9C54-C61EDB9B6E39}">
+  <ds:schemaRefs>
+    <ds:schemaRef ds:uri="http://schemas.microsoft.com/sharepoint/v3/contenttype/forms"/>
+  </ds:schemaRefs>
+</ds:datastoreItem>
 </file>
 
-<file path=customXml/itemProps1.xml><?xml version="1.0" encoding="utf-8"?>
+<file path=customXml/itemProps2.xml><?xml version="1.0" encoding="utf-8"?>
 <ds:datastoreItem xmlns:ds="http://schemas.openxmlformats.org/officeDocument/2006/customXml" ds:itemID="{BE4749A8-727E-4181-9E6A-301B51BC769B}">
   <ds:schemaRefs>
     <ds:schemaRef ds:uri="http://schemas.microsoft.com/office/2006/metadata/contentType"/>
@@ -6907,15 +6994,15 @@
 </ds:datastoreItem>
 </file>
 
-<file path=customXml/itemProps2.xml><?xml version="1.0" encoding="utf-8"?>
-<ds:datastoreItem xmlns:ds="http://schemas.openxmlformats.org/officeDocument/2006/customXml" ds:itemID="{E348F603-C336-4063-9C54-C61EDB9B6E39}">
+<file path=customXml/itemProps3.xml><?xml version="1.0" encoding="utf-8"?>
+<ds:datastoreItem xmlns:ds="http://schemas.openxmlformats.org/officeDocument/2006/customXml" ds:itemID="{420B237F-D1E1-4170-A832-14A3250B04D4}">
   <ds:schemaRefs>
-    <ds:schemaRef ds:uri="http://schemas.microsoft.com/sharepoint/v3/contenttype/forms"/>
+    <ds:schemaRef ds:uri="http://schemas.openxmlformats.org/officeDocument/2006/bibliography"/>
   </ds:schemaRefs>
 </ds:datastoreItem>
 </file>
 
-<file path=customXml/itemProps3.xml><?xml version="1.0" encoding="utf-8"?>
+<file path=customXml/itemProps4.xml><?xml version="1.0" encoding="utf-8"?>
 <ds:datastoreItem xmlns:ds="http://schemas.openxmlformats.org/officeDocument/2006/customXml" ds:itemID="{E86FA939-466D-4BBB-B0B5-8F9FB0E070E5}">
   <ds:schemaRefs>
     <ds:schemaRef ds:uri="http://schemas.microsoft.com/office/2006/metadata/properties"/>
@@ -6923,12 +7010,4 @@
     <ds:schemaRef ds:uri="http://schemas.microsoft.com/sharepoint/v3"/>
   </ds:schemaRefs>
 </ds:datastoreItem>
-</file>
-
-<file path=customXml/itemProps4.xml><?xml version="1.0" encoding="utf-8"?>
-<ds:datastoreItem xmlns:ds="http://schemas.openxmlformats.org/officeDocument/2006/customXml" ds:itemID="{420B237F-D1E1-4170-A832-14A3250B04D4}">
-  <ds:schemaRefs>
-    <ds:schemaRef ds:uri="http://schemas.openxmlformats.org/officeDocument/2006/bibliography"/>
-  </ds:schemaRefs>
-</ds:datastoreItem>
 </file>
</xml_diff>